<commit_message>
add pliki do dokumentacji
</commit_message>
<xml_diff>
--- a/WALIDACJA/walidacja.docx
+++ b/WALIDACJA/walidacja.docx
@@ -2,14 +2,23 @@
 <file path=word/document.xml><?xml version="1.0" encoding="utf-8"?>
 <w:document xmlns:wpc="http://schemas.microsoft.com/office/word/2010/wordprocessingCanvas" xmlns:cx="http://schemas.microsoft.com/office/drawing/2014/chartex" xmlns:cx1="http://schemas.microsoft.com/office/drawing/2015/9/8/chartex" xmlns:cx2="http://schemas.microsoft.com/office/drawing/2015/10/21/chartex" xmlns:cx3="http://schemas.microsoft.com/office/drawing/2016/5/9/chartex" xmlns:cx4="http://schemas.microsoft.com/office/drawing/2016/5/10/chartex" xmlns:cx5="http://schemas.microsoft.com/office/drawing/2016/5/11/chartex" xmlns:cx6="http://schemas.microsoft.com/office/drawing/2016/5/12/chartex" xmlns:cx7="http://schemas.microsoft.com/office/drawing/2016/5/13/chartex" xmlns:cx8="http://schemas.microsoft.com/office/drawing/2016/5/14/chartex" xmlns:mc="http://schemas.openxmlformats.org/markup-compatibility/2006" xmlns:aink="http://schemas.microsoft.com/office/drawing/2016/ink" xmlns:am3d="http://schemas.microsoft.com/office/drawing/2017/model3d" xmlns:o="urn:schemas-microsoft-com:office:office" xmlns:oel="http://schemas.microsoft.com/office/2019/extlst" xmlns:r="http://schemas.openxmlformats.org/officeDocument/2006/relationships" xmlns:m="http://schemas.openxmlformats.org/officeDocument/2006/math" xmlns:v="urn:schemas-microsoft-com:vml" xmlns:wp14="http://schemas.microsoft.com/office/word/2010/wordprocessingDrawing" xmlns:wp="http://schemas.openxmlformats.org/drawingml/2006/wordprocessingDrawing" xmlns:w10="urn:schemas-microsoft-com:office:word" xmlns:w="http://schemas.openxmlformats.org/wordprocessingml/2006/main" xmlns:w14="http://schemas.microsoft.com/office/word/2010/wordml" xmlns:w15="http://schemas.microsoft.com/office/word/2012/wordml" xmlns:w16cex="http://schemas.microsoft.com/office/word/2018/wordml/cex" xmlns:w16cid="http://schemas.microsoft.com/office/word/2016/wordml/cid" xmlns:w16="http://schemas.microsoft.com/office/word/2018/wordml" xmlns:w16sdtdh="http://schemas.microsoft.com/office/word/2020/wordml/sdtdatahash" xmlns:w16se="http://schemas.microsoft.com/office/word/2015/wordml/symex" xmlns:wpg="http://schemas.microsoft.com/office/word/2010/wordprocessingGroup" xmlns:wpi="http://schemas.microsoft.com/office/word/2010/wordprocessingInk" xmlns:wne="http://schemas.microsoft.com/office/word/2006/wordml" xmlns:wps="http://schemas.microsoft.com/office/word/2010/wordprocessingShape" mc:Ignorable="w14 w15 w16se w16cid w16 w16cex w16sdtdh wp14">
   <w:body>
-    <w:p/>
     <w:p>
       <w:r>
+        <w:t>TEST-1</w:t>
+      </w:r>
+    </w:p>
+    <w:p>
+      <w:r>
+        <w:t>(1)</w:t>
+      </w:r>
+    </w:p>
+    <w:p>
+      <w:r>
         <w:drawing>
-          <wp:inline distT="0" distB="0" distL="0" distR="0" wp14:anchorId="7447D985" wp14:editId="0370C52C">
-            <wp:extent cx="5067560" cy="971600"/>
-            <wp:effectExtent l="0" t="0" r="0" b="0"/>
-            <wp:docPr id="1600388213" name="Obraz 1" descr="Obraz zawierający tekst, Czcionka, zrzut ekranu&#10;&#10;Opis wygenerowany automatycznie"/>
+          <wp:inline distT="0" distB="0" distL="0" distR="0" wp14:anchorId="791CA6B5" wp14:editId="720A3278">
+            <wp:extent cx="1192732" cy="1905000"/>
+            <wp:effectExtent l="0" t="0" r="7620" b="0"/>
+            <wp:docPr id="1934375941" name="Obraz 1" descr="Obraz zawierający tekst, zrzut ekranu, Czcionka, numer&#10;&#10;Opis wygenerowany automatycznie"/>
             <wp:cNvGraphicFramePr>
               <a:graphicFrameLocks xmlns:a="http://schemas.openxmlformats.org/drawingml/2006/main" noChangeAspect="1"/>
             </wp:cNvGraphicFramePr>
@@ -17,7 +26,7 @@
               <a:graphicData uri="http://schemas.openxmlformats.org/drawingml/2006/picture">
                 <pic:pic xmlns:pic="http://schemas.openxmlformats.org/drawingml/2006/picture">
                   <pic:nvPicPr>
-                    <pic:cNvPr id="1600388213" name="Obraz 1" descr="Obraz zawierający tekst, Czcionka, zrzut ekranu&#10;&#10;Opis wygenerowany automatycznie"/>
+                    <pic:cNvPr id="1934375941" name="Obraz 1" descr="Obraz zawierający tekst, zrzut ekranu, Czcionka, numer&#10;&#10;Opis wygenerowany automatycznie"/>
                     <pic:cNvPicPr/>
                   </pic:nvPicPr>
                   <pic:blipFill>
@@ -29,7 +38,7 @@
                   <pic:spPr>
                     <a:xfrm>
                       <a:off x="0" y="0"/>
-                      <a:ext cx="5067560" cy="971600"/>
+                      <a:ext cx="1197399" cy="1912454"/>
                     </a:xfrm>
                     <a:prstGeom prst="rect">
                       <a:avLst/>
@@ -41,17 +50,12 @@
           </wp:inline>
         </w:drawing>
       </w:r>
-    </w:p>
-    <w:p>
-      <w:r>
-        <w:rPr>
-          <w:noProof/>
-        </w:rPr>
+      <w:r>
         <w:drawing>
-          <wp:inline distT="0" distB="0" distL="0" distR="0" wp14:anchorId="12817163" wp14:editId="54B539E1">
-            <wp:extent cx="3817620" cy="2485867"/>
-            <wp:effectExtent l="0" t="0" r="0" b="0"/>
-            <wp:docPr id="1560725575" name="Obraz 1" descr="Obraz zawierający tekst, elektronika, zrzut ekranu, wyświetlacz&#10;&#10;Opis wygenerowany automatycznie"/>
+          <wp:inline distT="0" distB="0" distL="0" distR="0" wp14:anchorId="42127013" wp14:editId="1690B9E2">
+            <wp:extent cx="5214452" cy="2918460"/>
+            <wp:effectExtent l="0" t="0" r="5715" b="0"/>
+            <wp:docPr id="747045529" name="Obraz 1" descr="Obraz zawierający tekst, zrzut ekranu, diagram, mapa&#10;&#10;Opis wygenerowany automatycznie"/>
             <wp:cNvGraphicFramePr>
               <a:graphicFrameLocks xmlns:a="http://schemas.openxmlformats.org/drawingml/2006/main" noChangeAspect="1"/>
             </wp:cNvGraphicFramePr>
@@ -59,7 +63,7 @@
               <a:graphicData uri="http://schemas.openxmlformats.org/drawingml/2006/picture">
                 <pic:pic xmlns:pic="http://schemas.openxmlformats.org/drawingml/2006/picture">
                   <pic:nvPicPr>
-                    <pic:cNvPr id="1560725575" name="Obraz 1" descr="Obraz zawierający tekst, elektronika, zrzut ekranu, wyświetlacz&#10;&#10;Opis wygenerowany automatycznie"/>
+                    <pic:cNvPr id="747045529" name="Obraz 1" descr="Obraz zawierający tekst, zrzut ekranu, diagram, mapa&#10;&#10;Opis wygenerowany automatycznie"/>
                     <pic:cNvPicPr/>
                   </pic:nvPicPr>
                   <pic:blipFill>
@@ -71,7 +75,336 @@
                   <pic:spPr>
                     <a:xfrm>
                       <a:off x="0" y="0"/>
-                      <a:ext cx="3824772" cy="2490524"/>
+                      <a:ext cx="5223676" cy="2923622"/>
+                    </a:xfrm>
+                    <a:prstGeom prst="rect">
+                      <a:avLst/>
+                    </a:prstGeom>
+                  </pic:spPr>
+                </pic:pic>
+              </a:graphicData>
+            </a:graphic>
+          </wp:inline>
+        </w:drawing>
+      </w:r>
+    </w:p>
+    <w:p>
+      <w:r>
+        <w:t>(2)</w:t>
+      </w:r>
+    </w:p>
+    <w:p>
+      <w:r>
+        <w:drawing>
+          <wp:inline distT="0" distB="0" distL="0" distR="0" wp14:anchorId="2FB0F906" wp14:editId="608A2909">
+            <wp:extent cx="2476500" cy="339247"/>
+            <wp:effectExtent l="0" t="0" r="0" b="3810"/>
+            <wp:docPr id="1760744255" name="Obraz 1" descr="Obraz zawierający tekst, zrzut ekranu, Czcionka, linia&#10;&#10;Opis wygenerowany automatycznie"/>
+            <wp:cNvGraphicFramePr>
+              <a:graphicFrameLocks xmlns:a="http://schemas.openxmlformats.org/drawingml/2006/main" noChangeAspect="1"/>
+            </wp:cNvGraphicFramePr>
+            <a:graphic xmlns:a="http://schemas.openxmlformats.org/drawingml/2006/main">
+              <a:graphicData uri="http://schemas.openxmlformats.org/drawingml/2006/picture">
+                <pic:pic xmlns:pic="http://schemas.openxmlformats.org/drawingml/2006/picture">
+                  <pic:nvPicPr>
+                    <pic:cNvPr id="1760744255" name="Obraz 1" descr="Obraz zawierający tekst, zrzut ekranu, Czcionka, linia&#10;&#10;Opis wygenerowany automatycznie"/>
+                    <pic:cNvPicPr/>
+                  </pic:nvPicPr>
+                  <pic:blipFill>
+                    <a:blip r:embed="rId6"/>
+                    <a:stretch>
+                      <a:fillRect/>
+                    </a:stretch>
+                  </pic:blipFill>
+                  <pic:spPr>
+                    <a:xfrm>
+                      <a:off x="0" y="0"/>
+                      <a:ext cx="2506517" cy="343359"/>
+                    </a:xfrm>
+                    <a:prstGeom prst="rect">
+                      <a:avLst/>
+                    </a:prstGeom>
+                  </pic:spPr>
+                </pic:pic>
+              </a:graphicData>
+            </a:graphic>
+          </wp:inline>
+        </w:drawing>
+      </w:r>
+      <w:r>
+        <w:drawing>
+          <wp:inline distT="0" distB="0" distL="0" distR="0" wp14:anchorId="183F80F5" wp14:editId="543C4622">
+            <wp:extent cx="6156719" cy="3451860"/>
+            <wp:effectExtent l="0" t="0" r="0" b="0"/>
+            <wp:docPr id="1604538207" name="Obraz 1" descr="Obraz zawierający tekst, zrzut ekranu, diagram, mapa&#10;&#10;Opis wygenerowany automatycznie"/>
+            <wp:cNvGraphicFramePr>
+              <a:graphicFrameLocks xmlns:a="http://schemas.openxmlformats.org/drawingml/2006/main" noChangeAspect="1"/>
+            </wp:cNvGraphicFramePr>
+            <a:graphic xmlns:a="http://schemas.openxmlformats.org/drawingml/2006/main">
+              <a:graphicData uri="http://schemas.openxmlformats.org/drawingml/2006/picture">
+                <pic:pic xmlns:pic="http://schemas.openxmlformats.org/drawingml/2006/picture">
+                  <pic:nvPicPr>
+                    <pic:cNvPr id="1604538207" name="Obraz 1" descr="Obraz zawierający tekst, zrzut ekranu, diagram, mapa&#10;&#10;Opis wygenerowany automatycznie"/>
+                    <pic:cNvPicPr/>
+                  </pic:nvPicPr>
+                  <pic:blipFill>
+                    <a:blip r:embed="rId7"/>
+                    <a:stretch>
+                      <a:fillRect/>
+                    </a:stretch>
+                  </pic:blipFill>
+                  <pic:spPr>
+                    <a:xfrm>
+                      <a:off x="0" y="0"/>
+                      <a:ext cx="6175637" cy="3462467"/>
+                    </a:xfrm>
+                    <a:prstGeom prst="rect">
+                      <a:avLst/>
+                    </a:prstGeom>
+                  </pic:spPr>
+                </pic:pic>
+              </a:graphicData>
+            </a:graphic>
+          </wp:inline>
+        </w:drawing>
+      </w:r>
+    </w:p>
+    <w:p/>
+    <w:p/>
+    <w:p>
+      <w:r>
+        <w:t>TEST-2</w:t>
+      </w:r>
+    </w:p>
+    <w:p>
+      <w:r>
+        <w:lastRenderedPageBreak/>
+        <w:drawing>
+          <wp:inline distT="0" distB="0" distL="0" distR="0" wp14:anchorId="08C2FB94" wp14:editId="04A9241F">
+            <wp:extent cx="2227540" cy="1695171"/>
+            <wp:effectExtent l="0" t="0" r="1905" b="635"/>
+            <wp:docPr id="617307984" name="Obraz 1" descr="Obraz zawierający tekst, numer, zrzut ekranu, Czcionka&#10;&#10;Opis wygenerowany automatycznie"/>
+            <wp:cNvGraphicFramePr>
+              <a:graphicFrameLocks xmlns:a="http://schemas.openxmlformats.org/drawingml/2006/main" noChangeAspect="1"/>
+            </wp:cNvGraphicFramePr>
+            <a:graphic xmlns:a="http://schemas.openxmlformats.org/drawingml/2006/main">
+              <a:graphicData uri="http://schemas.openxmlformats.org/drawingml/2006/picture">
+                <pic:pic xmlns:pic="http://schemas.openxmlformats.org/drawingml/2006/picture">
+                  <pic:nvPicPr>
+                    <pic:cNvPr id="617307984" name="Obraz 1" descr="Obraz zawierający tekst, numer, zrzut ekranu, Czcionka&#10;&#10;Opis wygenerowany automatycznie"/>
+                    <pic:cNvPicPr/>
+                  </pic:nvPicPr>
+                  <pic:blipFill>
+                    <a:blip r:embed="rId8"/>
+                    <a:stretch>
+                      <a:fillRect/>
+                    </a:stretch>
+                  </pic:blipFill>
+                  <pic:spPr>
+                    <a:xfrm>
+                      <a:off x="0" y="0"/>
+                      <a:ext cx="2252171" cy="1713915"/>
+                    </a:xfrm>
+                    <a:prstGeom prst="rect">
+                      <a:avLst/>
+                    </a:prstGeom>
+                  </pic:spPr>
+                </pic:pic>
+              </a:graphicData>
+            </a:graphic>
+          </wp:inline>
+        </w:drawing>
+      </w:r>
+      <w:r>
+        <w:drawing>
+          <wp:inline distT="0" distB="0" distL="0" distR="0" wp14:anchorId="1E3929E3" wp14:editId="062C7440">
+            <wp:extent cx="4381928" cy="2452509"/>
+            <wp:effectExtent l="0" t="0" r="0" b="5080"/>
+            <wp:docPr id="7681731" name="Obraz 1" descr="Obraz zawierający tekst, zrzut ekranu, diagram, Czcionka&#10;&#10;Opis wygenerowany automatycznie"/>
+            <wp:cNvGraphicFramePr>
+              <a:graphicFrameLocks xmlns:a="http://schemas.openxmlformats.org/drawingml/2006/main" noChangeAspect="1"/>
+            </wp:cNvGraphicFramePr>
+            <a:graphic xmlns:a="http://schemas.openxmlformats.org/drawingml/2006/main">
+              <a:graphicData uri="http://schemas.openxmlformats.org/drawingml/2006/picture">
+                <pic:pic xmlns:pic="http://schemas.openxmlformats.org/drawingml/2006/picture">
+                  <pic:nvPicPr>
+                    <pic:cNvPr id="7681731" name="Obraz 1" descr="Obraz zawierający tekst, zrzut ekranu, diagram, Czcionka&#10;&#10;Opis wygenerowany automatycznie"/>
+                    <pic:cNvPicPr/>
+                  </pic:nvPicPr>
+                  <pic:blipFill>
+                    <a:blip r:embed="rId9"/>
+                    <a:stretch>
+                      <a:fillRect/>
+                    </a:stretch>
+                  </pic:blipFill>
+                  <pic:spPr>
+                    <a:xfrm>
+                      <a:off x="0" y="0"/>
+                      <a:ext cx="4412076" cy="2469382"/>
+                    </a:xfrm>
+                    <a:prstGeom prst="rect">
+                      <a:avLst/>
+                    </a:prstGeom>
+                  </pic:spPr>
+                </pic:pic>
+              </a:graphicData>
+            </a:graphic>
+          </wp:inline>
+        </w:drawing>
+      </w:r>
+    </w:p>
+    <w:p/>
+    <w:p>
+      <w:r>
+        <w:t>TEST-3</w:t>
+      </w:r>
+    </w:p>
+    <w:p>
+      <w:r>
+        <w:drawing>
+          <wp:inline distT="0" distB="0" distL="0" distR="0" wp14:anchorId="068C42D7" wp14:editId="4DECEA60">
+            <wp:extent cx="3359323" cy="2286117"/>
+            <wp:effectExtent l="0" t="0" r="0" b="0"/>
+            <wp:docPr id="206531177" name="Obraz 1" descr="Obraz zawierający tekst, zrzut ekranu, numer, Czcionka&#10;&#10;Opis wygenerowany automatycznie"/>
+            <wp:cNvGraphicFramePr>
+              <a:graphicFrameLocks xmlns:a="http://schemas.openxmlformats.org/drawingml/2006/main" noChangeAspect="1"/>
+            </wp:cNvGraphicFramePr>
+            <a:graphic xmlns:a="http://schemas.openxmlformats.org/drawingml/2006/main">
+              <a:graphicData uri="http://schemas.openxmlformats.org/drawingml/2006/picture">
+                <pic:pic xmlns:pic="http://schemas.openxmlformats.org/drawingml/2006/picture">
+                  <pic:nvPicPr>
+                    <pic:cNvPr id="206531177" name="Obraz 1" descr="Obraz zawierający tekst, zrzut ekranu, numer, Czcionka&#10;&#10;Opis wygenerowany automatycznie"/>
+                    <pic:cNvPicPr/>
+                  </pic:nvPicPr>
+                  <pic:blipFill>
+                    <a:blip r:embed="rId10"/>
+                    <a:stretch>
+                      <a:fillRect/>
+                    </a:stretch>
+                  </pic:blipFill>
+                  <pic:spPr>
+                    <a:xfrm>
+                      <a:off x="0" y="0"/>
+                      <a:ext cx="3359323" cy="2286117"/>
+                    </a:xfrm>
+                    <a:prstGeom prst="rect">
+                      <a:avLst/>
+                    </a:prstGeom>
+                  </pic:spPr>
+                </pic:pic>
+              </a:graphicData>
+            </a:graphic>
+          </wp:inline>
+        </w:drawing>
+      </w:r>
+      <w:r>
+        <w:drawing>
+          <wp:inline distT="0" distB="0" distL="0" distR="0" wp14:anchorId="3B73914C" wp14:editId="03282FCA">
+            <wp:extent cx="1270065" cy="2432175"/>
+            <wp:effectExtent l="0" t="0" r="6350" b="6350"/>
+            <wp:docPr id="1118097048" name="Obraz 1" descr="Obraz zawierający tekst, zrzut ekranu, Czcionka, numer&#10;&#10;Opis wygenerowany automatycznie"/>
+            <wp:cNvGraphicFramePr>
+              <a:graphicFrameLocks xmlns:a="http://schemas.openxmlformats.org/drawingml/2006/main" noChangeAspect="1"/>
+            </wp:cNvGraphicFramePr>
+            <a:graphic xmlns:a="http://schemas.openxmlformats.org/drawingml/2006/main">
+              <a:graphicData uri="http://schemas.openxmlformats.org/drawingml/2006/picture">
+                <pic:pic xmlns:pic="http://schemas.openxmlformats.org/drawingml/2006/picture">
+                  <pic:nvPicPr>
+                    <pic:cNvPr id="1118097048" name="Obraz 1" descr="Obraz zawierający tekst, zrzut ekranu, Czcionka, numer&#10;&#10;Opis wygenerowany automatycznie"/>
+                    <pic:cNvPicPr/>
+                  </pic:nvPicPr>
+                  <pic:blipFill>
+                    <a:blip r:embed="rId11"/>
+                    <a:stretch>
+                      <a:fillRect/>
+                    </a:stretch>
+                  </pic:blipFill>
+                  <pic:spPr>
+                    <a:xfrm>
+                      <a:off x="0" y="0"/>
+                      <a:ext cx="1270065" cy="2432175"/>
+                    </a:xfrm>
+                    <a:prstGeom prst="rect">
+                      <a:avLst/>
+                    </a:prstGeom>
+                  </pic:spPr>
+                </pic:pic>
+              </a:graphicData>
+            </a:graphic>
+          </wp:inline>
+        </w:drawing>
+      </w:r>
+    </w:p>
+    <w:p/>
+    <w:p>
+      <w:r>
+        <w:t>TEST-4</w:t>
+      </w:r>
+    </w:p>
+    <w:p>
+      <w:r>
+        <w:drawing>
+          <wp:inline distT="0" distB="0" distL="0" distR="0" wp14:anchorId="51108706" wp14:editId="0218D06B">
+            <wp:extent cx="2495678" cy="3137061"/>
+            <wp:effectExtent l="0" t="0" r="0" b="6350"/>
+            <wp:docPr id="217334441" name="Obraz 1" descr="Obraz zawierający tekst, zrzut ekranu, numer, Czcionka&#10;&#10;Opis wygenerowany automatycznie"/>
+            <wp:cNvGraphicFramePr>
+              <a:graphicFrameLocks xmlns:a="http://schemas.openxmlformats.org/drawingml/2006/main" noChangeAspect="1"/>
+            </wp:cNvGraphicFramePr>
+            <a:graphic xmlns:a="http://schemas.openxmlformats.org/drawingml/2006/main">
+              <a:graphicData uri="http://schemas.openxmlformats.org/drawingml/2006/picture">
+                <pic:pic xmlns:pic="http://schemas.openxmlformats.org/drawingml/2006/picture">
+                  <pic:nvPicPr>
+                    <pic:cNvPr id="217334441" name="Obraz 1" descr="Obraz zawierający tekst, zrzut ekranu, numer, Czcionka&#10;&#10;Opis wygenerowany automatycznie"/>
+                    <pic:cNvPicPr/>
+                  </pic:nvPicPr>
+                  <pic:blipFill>
+                    <a:blip r:embed="rId12"/>
+                    <a:stretch>
+                      <a:fillRect/>
+                    </a:stretch>
+                  </pic:blipFill>
+                  <pic:spPr>
+                    <a:xfrm>
+                      <a:off x="0" y="0"/>
+                      <a:ext cx="2495678" cy="3137061"/>
+                    </a:xfrm>
+                    <a:prstGeom prst="rect">
+                      <a:avLst/>
+                    </a:prstGeom>
+                  </pic:spPr>
+                </pic:pic>
+              </a:graphicData>
+            </a:graphic>
+          </wp:inline>
+        </w:drawing>
+      </w:r>
+      <w:r>
+        <w:drawing>
+          <wp:inline distT="0" distB="0" distL="0" distR="0" wp14:anchorId="3BE56F2A" wp14:editId="685A3874">
+            <wp:extent cx="2759346" cy="3208020"/>
+            <wp:effectExtent l="0" t="0" r="3175" b="0"/>
+            <wp:docPr id="556493759" name="Obraz 1" descr="Obraz zawierający tekst, zrzut ekranu, Czcionka, diagram&#10;&#10;Opis wygenerowany automatycznie"/>
+            <wp:cNvGraphicFramePr>
+              <a:graphicFrameLocks xmlns:a="http://schemas.openxmlformats.org/drawingml/2006/main" noChangeAspect="1"/>
+            </wp:cNvGraphicFramePr>
+            <a:graphic xmlns:a="http://schemas.openxmlformats.org/drawingml/2006/main">
+              <a:graphicData uri="http://schemas.openxmlformats.org/drawingml/2006/picture">
+                <pic:pic xmlns:pic="http://schemas.openxmlformats.org/drawingml/2006/picture">
+                  <pic:nvPicPr>
+                    <pic:cNvPr id="556493759" name="Obraz 1" descr="Obraz zawierający tekst, zrzut ekranu, Czcionka, diagram&#10;&#10;Opis wygenerowany automatycznie"/>
+                    <pic:cNvPicPr/>
+                  </pic:nvPicPr>
+                  <pic:blipFill>
+                    <a:blip r:embed="rId13"/>
+                    <a:stretch>
+                      <a:fillRect/>
+                    </a:stretch>
+                  </pic:blipFill>
+                  <pic:spPr>
+                    <a:xfrm>
+                      <a:off x="0" y="0"/>
+                      <a:ext cx="2763015" cy="3212286"/>
                     </a:xfrm>
                     <a:prstGeom prst="rect">
                       <a:avLst/>

</xml_diff>